<commit_message>
Se agrega proyecto de Routin atribute.
</commit_message>
<xml_diff>
--- a/Notas.docx
+++ b/Notas.docx
@@ -27,8 +27,6 @@
         </w:rPr>
         <w:t>Web Api 2</w:t>
       </w:r>
-      <w:bookmarkStart w:id="0" w:name="_GoBack"/>
-      <w:bookmarkEnd w:id="0"/>
     </w:p>
     <w:p>
       <w:pPr>
@@ -373,12 +371,28 @@
     <w:p>
       <w:pPr>
         <w:rPr>
-          <w:lang w:val="es-CO"/>
-        </w:rPr>
-      </w:pPr>
-      <w:r>
-        <w:rPr>
-          <w:lang w:val="es-CO"/>
+          <w:u w:val="single"/>
+          <w:lang w:val="es-CO"/>
+        </w:rPr>
+      </w:pPr>
+      <w:r>
+        <w:rPr>
+          <w:lang w:val="es-CO"/>
+        </w:rPr>
+        <w:t>https://docs.microsoft.com/es-es/aspnet/web-api/overview/data/using-web-api-with-entity-framework/part-1</w:t>
+      </w:r>
+      <w:bookmarkStart w:id="0" w:name="_GoBack"/>
+      <w:bookmarkEnd w:id="0"/>
+    </w:p>
+    <w:p>
+      <w:pPr>
+        <w:rPr>
+          <w:lang w:val="en-US"/>
+        </w:rPr>
+      </w:pPr>
+      <w:r>
+        <w:rPr>
+          <w:lang w:val="en-US"/>
         </w:rPr>
         <w:t>3550</w:t>
       </w:r>
@@ -395,7 +409,7 @@
           <w:kern w:val="36"/>
           <w:sz w:val="48"/>
           <w:szCs w:val="48"/>
-          <w:lang w:eastAsia="es-ES"/>
+          <w:lang w:val="en-US" w:eastAsia="es-ES"/>
         </w:rPr>
       </w:pPr>
       <w:r>
@@ -405,47 +419,10 @@
           <w:kern w:val="36"/>
           <w:sz w:val="48"/>
           <w:szCs w:val="48"/>
-          <w:lang w:eastAsia="es-ES"/>
-        </w:rPr>
-        <w:t xml:space="preserve">Simple Web </w:t>
-      </w:r>
-      <w:proofErr w:type="spellStart"/>
-      <w:r>
-        <w:rPr>
-          <w:rFonts w:ascii="Segoe UI" w:eastAsia="Times New Roman" w:hAnsi="Segoe UI" w:cs="Segoe UI"/>
-          <w:color w:val="FFFFFF"/>
-          <w:kern w:val="36"/>
-          <w:sz w:val="48"/>
-          <w:szCs w:val="48"/>
-          <w:lang w:eastAsia="es-ES"/>
-        </w:rPr>
-        <w:t>Service</w:t>
-      </w:r>
-      <w:proofErr w:type="spellEnd"/>
-      <w:r>
-        <w:rPr>
-          <w:rFonts w:ascii="Segoe UI" w:eastAsia="Times New Roman" w:hAnsi="Segoe UI" w:cs="Segoe UI"/>
-          <w:color w:val="FFFFFF"/>
-          <w:kern w:val="36"/>
-          <w:sz w:val="48"/>
-          <w:szCs w:val="48"/>
-          <w:lang w:eastAsia="es-ES"/>
-        </w:rPr>
-        <w:t> </w:t>
-      </w:r>
-      <w:proofErr w:type="spellStart"/>
-      <w:r>
-        <w:rPr>
-          <w:rFonts w:ascii="Segoe UI" w:eastAsia="Times New Roman" w:hAnsi="Segoe UI" w:cs="Segoe UI"/>
-          <w:color w:val="FFFFFF"/>
-          <w:kern w:val="36"/>
-          <w:sz w:val="48"/>
-          <w:szCs w:val="48"/>
-          <w:lang w:eastAsia="es-ES"/>
-        </w:rPr>
-        <w:t>Authentication</w:t>
-      </w:r>
-      <w:proofErr w:type="spellEnd"/>
+          <w:lang w:val="en-US" w:eastAsia="es-ES"/>
+        </w:rPr>
+        <w:t>Simple Web Service Authentication</w:t>
+      </w:r>
     </w:p>
     <w:p>
       <w:pPr>
@@ -453,7 +430,7 @@
           <w:tab w:val="left" w:pos="2820"/>
         </w:tabs>
         <w:rPr>
-          <w:lang w:val="es-CO"/>
+          <w:lang w:val="en-US"/>
         </w:rPr>
       </w:pPr>
     </w:p>
@@ -463,12 +440,12 @@
           <w:tab w:val="left" w:pos="2820"/>
         </w:tabs>
         <w:rPr>
-          <w:lang w:val="es-CO"/>
-        </w:rPr>
-      </w:pPr>
-      <w:r>
-        <w:rPr>
-          <w:lang w:val="es-CO"/>
+          <w:lang w:val="en-US"/>
+        </w:rPr>
+      </w:pPr>
+      <w:r>
+        <w:rPr>
+          <w:lang w:val="en-US"/>
         </w:rPr>
         <w:t>https://channel9.msdn.com/Blogs/ASP-NET-Site-Videos/simple-web-service-authentication</w:t>
       </w:r>
@@ -479,12 +456,12 @@
           <w:tab w:val="left" w:pos="2820"/>
         </w:tabs>
         <w:rPr>
-          <w:lang w:val="es-CO"/>
-        </w:rPr>
-      </w:pPr>
-      <w:r>
-        <w:rPr>
-          <w:lang w:val="es-CO"/>
+          <w:lang w:val="en-US"/>
+        </w:rPr>
+      </w:pPr>
+      <w:r>
+        <w:rPr>
+          <w:lang w:val="en-US"/>
         </w:rPr>
         <w:tab/>
       </w:r>
@@ -528,6 +505,27 @@
           <w:lang w:val="es-CO"/>
         </w:rPr>
         <w:t>3550</w:t>
+      </w:r>
+    </w:p>
+    <w:p>
+      <w:pPr>
+        <w:rPr>
+          <w:lang w:val="es-CO"/>
+        </w:rPr>
+      </w:pPr>
+    </w:p>
+    <w:p>
+      <w:pPr>
+        <w:rPr>
+          <w:u w:val="single"/>
+          <w:lang w:val="es-CO"/>
+        </w:rPr>
+      </w:pPr>
+      <w:r>
+        <w:rPr>
+          <w:lang w:val="es-CO"/>
+        </w:rPr>
+        <w:t>https://www.youtube.com/watch?v=M1C_YQfr97w</w:t>
       </w:r>
     </w:p>
     <w:sectPr>
@@ -542,7 +540,7 @@
 
 <file path=word/numbering.xml><?xml version="1.0" encoding="utf-8"?>
 <w:numbering xmlns:wpc="http://schemas.microsoft.com/office/word/2010/wordprocessingCanvas" xmlns:mc="http://schemas.openxmlformats.org/markup-compatibility/2006" xmlns:o="urn:schemas-microsoft-com:office:office" xmlns:r="http://schemas.openxmlformats.org/officeDocument/2006/relationships" xmlns:m="http://schemas.openxmlformats.org/officeDocument/2006/math" xmlns:v="urn:schemas-microsoft-com:vml" xmlns:wp14="http://schemas.microsoft.com/office/word/2010/wordprocessingDrawing" xmlns:wp="http://schemas.openxmlformats.org/drawingml/2006/wordprocessingDrawing" xmlns:w10="urn:schemas-microsoft-com:office:word" xmlns:w="http://schemas.openxmlformats.org/wordprocessingml/2006/main" xmlns:w14="http://schemas.microsoft.com/office/word/2010/wordml" xmlns:w15="http://schemas.microsoft.com/office/word/2012/wordml" xmlns:wpg="http://schemas.microsoft.com/office/word/2010/wordprocessingGroup" xmlns:wpi="http://schemas.microsoft.com/office/word/2010/wordprocessingInk" xmlns:wne="http://schemas.microsoft.com/office/word/2006/wordml" xmlns:wps="http://schemas.microsoft.com/office/word/2010/wordprocessingShape" mc:Ignorable="w14 w15 wp14">
-  <w:abstractNum w:abstractNumId="0">
+  <w:abstractNum w:abstractNumId="0" w15:restartNumberingAfterBreak="0">
     <w:nsid w:val="14275E8D"/>
     <w:multiLevelType w:val="hybridMultilevel"/>
     <w:tmpl w:val="BEEE60DC"/>

</xml_diff>

<commit_message>
Se crea proyecto de posible prueba en Otra empresa.
</commit_message>
<xml_diff>
--- a/Notas.docx
+++ b/Notas.docx
@@ -100,7 +100,7 @@
       <w:pPr>
         <w:pStyle w:val="Prrafodelista"/>
         <w:rPr>
-          <w:lang w:val="es-CO"/>
+          <w:lang w:val="en-US"/>
         </w:rPr>
       </w:pPr>
       <w:r>
@@ -114,7 +114,6 @@
         </w:rPr>
         <w:t xml:space="preserve">    </w:t>
       </w:r>
-      <w:proofErr w:type="spellStart"/>
       <w:proofErr w:type="gramStart"/>
       <w:r>
         <w:rPr>
@@ -123,11 +122,11 @@
           <w:sz w:val="21"/>
           <w:szCs w:val="21"/>
           <w:shd w:val="clear" w:color="auto" w:fill="F9F9F9"/>
-          <w:lang w:eastAsia="es-ES"/>
-        </w:rPr>
-        <w:t>WebApiConfig.Register</w:t>
-      </w:r>
-      <w:proofErr w:type="spellEnd"/>
+          <w:lang w:val="en-US" w:eastAsia="es-ES"/>
+        </w:rPr>
+        <w:t>WebApiConfig.Register(</w:t>
+      </w:r>
+      <w:proofErr w:type="gramEnd"/>
       <w:r>
         <w:rPr>
           <w:rFonts w:ascii="Consolas" w:eastAsia="Times New Roman" w:hAnsi="Consolas" w:cs="Times New Roman"/>
@@ -135,12 +134,18 @@
           <w:sz w:val="21"/>
           <w:szCs w:val="21"/>
           <w:shd w:val="clear" w:color="auto" w:fill="F9F9F9"/>
-          <w:lang w:eastAsia="es-ES"/>
-        </w:rPr>
-        <w:t>(</w:t>
-      </w:r>
-      <w:proofErr w:type="spellStart"/>
-      <w:proofErr w:type="gramEnd"/>
+          <w:lang w:val="en-US" w:eastAsia="es-ES"/>
+        </w:rPr>
+        <w:t>GlobalConfiguration.Configuration);</w:t>
+      </w:r>
+    </w:p>
+    <w:p>
+      <w:pPr>
+        <w:pStyle w:val="Prrafodelista"/>
+        <w:rPr>
+          <w:lang w:val="en-US"/>
+        </w:rPr>
+      </w:pPr>
       <w:r>
         <w:rPr>
           <w:rFonts w:ascii="Consolas" w:eastAsia="Times New Roman" w:hAnsi="Consolas" w:cs="Times New Roman"/>
@@ -148,47 +153,16 @@
           <w:sz w:val="21"/>
           <w:szCs w:val="21"/>
           <w:shd w:val="clear" w:color="auto" w:fill="F9F9F9"/>
-          <w:lang w:eastAsia="es-ES"/>
-        </w:rPr>
-        <w:t>GlobalConfiguration.Configuration</w:t>
-      </w:r>
-      <w:proofErr w:type="spellEnd"/>
-      <w:r>
-        <w:rPr>
-          <w:rFonts w:ascii="Consolas" w:eastAsia="Times New Roman" w:hAnsi="Consolas" w:cs="Times New Roman"/>
-          <w:color w:val="000000"/>
-          <w:sz w:val="21"/>
-          <w:szCs w:val="21"/>
-          <w:shd w:val="clear" w:color="auto" w:fill="F9F9F9"/>
-          <w:lang w:eastAsia="es-ES"/>
-        </w:rPr>
-        <w:t>);</w:t>
+          <w:lang w:val="en-US" w:eastAsia="es-ES"/>
+        </w:rPr>
+        <w:t>Por</w:t>
       </w:r>
     </w:p>
     <w:p>
       <w:pPr>
         <w:pStyle w:val="Prrafodelista"/>
         <w:rPr>
-          <w:lang w:val="es-CO"/>
-        </w:rPr>
-      </w:pPr>
-      <w:r>
-        <w:rPr>
-          <w:rFonts w:ascii="Consolas" w:eastAsia="Times New Roman" w:hAnsi="Consolas" w:cs="Times New Roman"/>
-          <w:color w:val="000000"/>
-          <w:sz w:val="21"/>
-          <w:szCs w:val="21"/>
-          <w:shd w:val="clear" w:color="auto" w:fill="F9F9F9"/>
-          <w:lang w:eastAsia="es-ES"/>
-        </w:rPr>
-        <w:t>Por</w:t>
-      </w:r>
-    </w:p>
-    <w:p>
-      <w:pPr>
-        <w:pStyle w:val="Prrafodelista"/>
-        <w:rPr>
-          <w:lang w:val="es-CO"/>
+          <w:lang w:val="en-US"/>
         </w:rPr>
       </w:pPr>
       <w:r>
@@ -198,10 +172,10 @@
           <w:sz w:val="21"/>
           <w:szCs w:val="21"/>
           <w:shd w:val="clear" w:color="auto" w:fill="FFFFCC"/>
+          <w:lang w:val="en-US"/>
         </w:rPr>
         <w:t xml:space="preserve">    </w:t>
       </w:r>
-      <w:proofErr w:type="spellStart"/>
       <w:proofErr w:type="gramStart"/>
       <w:r>
         <w:rPr>
@@ -210,10 +184,11 @@
           <w:sz w:val="21"/>
           <w:szCs w:val="21"/>
           <w:shd w:val="clear" w:color="auto" w:fill="FFFFCC"/>
-        </w:rPr>
-        <w:t>GlobalConfiguration.Configure</w:t>
-      </w:r>
-      <w:proofErr w:type="spellEnd"/>
+          <w:lang w:val="en-US"/>
+        </w:rPr>
+        <w:t>GlobalConfiguration.Configure(</w:t>
+      </w:r>
+      <w:proofErr w:type="gramEnd"/>
       <w:r>
         <w:rPr>
           <w:rFonts w:ascii="Consolas" w:hAnsi="Consolas"/>
@@ -221,11 +196,22 @@
           <w:sz w:val="21"/>
           <w:szCs w:val="21"/>
           <w:shd w:val="clear" w:color="auto" w:fill="FFFFCC"/>
-        </w:rPr>
-        <w:t>(</w:t>
-      </w:r>
-      <w:proofErr w:type="spellStart"/>
-      <w:proofErr w:type="gramEnd"/>
+          <w:lang w:val="en-US"/>
+        </w:rPr>
+        <w:t>WebApiConfig.Register);</w:t>
+      </w:r>
+    </w:p>
+    <w:p>
+      <w:pPr>
+        <w:pStyle w:val="Prrafodelista"/>
+        <w:numPr>
+          <w:ilvl w:val="0"/>
+          <w:numId w:val="1"/>
+        </w:numPr>
+        <w:rPr>
+          <w:lang w:val="es-CO"/>
+        </w:rPr>
+      </w:pPr>
       <w:r>
         <w:rPr>
           <w:rFonts w:ascii="Consolas" w:hAnsi="Consolas"/>
@@ -234,9 +220,20 @@
           <w:szCs w:val="21"/>
           <w:shd w:val="clear" w:color="auto" w:fill="FFFFCC"/>
         </w:rPr>
-        <w:t>WebApiConfig.Register</w:t>
-      </w:r>
-      <w:proofErr w:type="spellEnd"/>
+        <w:t>D</w:t>
+      </w:r>
+    </w:p>
+    <w:p>
+      <w:pPr>
+        <w:pStyle w:val="Prrafodelista"/>
+        <w:numPr>
+          <w:ilvl w:val="0"/>
+          <w:numId w:val="1"/>
+        </w:numPr>
+        <w:rPr>
+          <w:lang w:val="es-CO"/>
+        </w:rPr>
+      </w:pPr>
       <w:r>
         <w:rPr>
           <w:rFonts w:ascii="Consolas" w:hAnsi="Consolas"/>
@@ -245,7 +242,7 @@
           <w:szCs w:val="21"/>
           <w:shd w:val="clear" w:color="auto" w:fill="FFFFCC"/>
         </w:rPr>
-        <w:t>);</w:t>
+        <w:t>D</w:t>
       </w:r>
     </w:p>
     <w:p>
@@ -267,50 +264,6 @@
           <w:szCs w:val="21"/>
           <w:shd w:val="clear" w:color="auto" w:fill="FFFFCC"/>
         </w:rPr>
-        <w:t>D</w:t>
-      </w:r>
-    </w:p>
-    <w:p>
-      <w:pPr>
-        <w:pStyle w:val="Prrafodelista"/>
-        <w:numPr>
-          <w:ilvl w:val="0"/>
-          <w:numId w:val="1"/>
-        </w:numPr>
-        <w:rPr>
-          <w:lang w:val="es-CO"/>
-        </w:rPr>
-      </w:pPr>
-      <w:r>
-        <w:rPr>
-          <w:rFonts w:ascii="Consolas" w:hAnsi="Consolas"/>
-          <w:color w:val="000000"/>
-          <w:sz w:val="21"/>
-          <w:szCs w:val="21"/>
-          <w:shd w:val="clear" w:color="auto" w:fill="FFFFCC"/>
-        </w:rPr>
-        <w:t>D</w:t>
-      </w:r>
-    </w:p>
-    <w:p>
-      <w:pPr>
-        <w:pStyle w:val="Prrafodelista"/>
-        <w:numPr>
-          <w:ilvl w:val="0"/>
-          <w:numId w:val="1"/>
-        </w:numPr>
-        <w:rPr>
-          <w:lang w:val="es-CO"/>
-        </w:rPr>
-      </w:pPr>
-      <w:r>
-        <w:rPr>
-          <w:rFonts w:ascii="Consolas" w:hAnsi="Consolas"/>
-          <w:color w:val="000000"/>
-          <w:sz w:val="21"/>
-          <w:szCs w:val="21"/>
-          <w:shd w:val="clear" w:color="auto" w:fill="FFFFCC"/>
-        </w:rPr>
         <w:t>d</w:t>
       </w:r>
     </w:p>
@@ -381,8 +334,6 @@
         </w:rPr>
         <w:t>https://docs.microsoft.com/es-es/aspnet/web-api/overview/data/using-web-api-with-entity-framework/part-1</w:t>
       </w:r>
-      <w:bookmarkStart w:id="0" w:name="_GoBack"/>
-      <w:bookmarkEnd w:id="0"/>
     </w:p>
     <w:p>
       <w:pPr>
@@ -469,12 +420,12 @@
     <w:p>
       <w:pPr>
         <w:rPr>
-          <w:lang w:val="es-CO"/>
-        </w:rPr>
-      </w:pPr>
-      <w:r>
-        <w:rPr>
-          <w:lang w:val="es-CO"/>
+          <w:lang w:val="en-US"/>
+        </w:rPr>
+      </w:pPr>
+      <w:r>
+        <w:rPr>
+          <w:lang w:val="en-US"/>
         </w:rPr>
         <w:t>Colsubsidio</w:t>
       </w:r>
@@ -482,27 +433,25 @@
     <w:p>
       <w:pPr>
         <w:rPr>
-          <w:lang w:val="es-CO"/>
-        </w:rPr>
-      </w:pPr>
-      <w:proofErr w:type="spellStart"/>
-      <w:r>
-        <w:rPr>
-          <w:lang w:val="es-CO"/>
+          <w:lang w:val="en-US"/>
+        </w:rPr>
+      </w:pPr>
+      <w:r>
+        <w:rPr>
+          <w:lang w:val="en-US"/>
         </w:rPr>
         <w:t>Yenymors</w:t>
       </w:r>
-      <w:proofErr w:type="spellEnd"/>
-    </w:p>
-    <w:p>
-      <w:pPr>
-        <w:rPr>
-          <w:lang w:val="es-CO"/>
-        </w:rPr>
-      </w:pPr>
-      <w:r>
-        <w:rPr>
-          <w:lang w:val="es-CO"/>
+    </w:p>
+    <w:p>
+      <w:pPr>
+        <w:rPr>
+          <w:lang w:val="en-US"/>
+        </w:rPr>
+      </w:pPr>
+      <w:r>
+        <w:rPr>
+          <w:lang w:val="en-US"/>
         </w:rPr>
         <w:t>3550</w:t>
       </w:r>
@@ -510,7 +459,30 @@
     <w:p>
       <w:pPr>
         <w:rPr>
-          <w:lang w:val="es-CO"/>
+          <w:lang w:val="en-US"/>
+        </w:rPr>
+      </w:pPr>
+    </w:p>
+    <w:p>
+      <w:pPr>
+        <w:rPr>
+          <w:lang w:val="en-US"/>
+        </w:rPr>
+      </w:pPr>
+      <w:hyperlink r:id="rId5" w:history="1">
+        <w:r>
+          <w:rPr>
+            <w:rStyle w:val="Hipervnculo"/>
+            <w:lang w:val="en-US"/>
+          </w:rPr>
+          <w:t>https://www.youtube.com/watch?v=M1C_YQfr97w</w:t>
+        </w:r>
+      </w:hyperlink>
+    </w:p>
+    <w:p>
+      <w:pPr>
+        <w:rPr>
+          <w:lang w:val="en-US"/>
         </w:rPr>
       </w:pPr>
     </w:p>
@@ -518,15 +490,42 @@
       <w:pPr>
         <w:rPr>
           <w:u w:val="single"/>
-          <w:lang w:val="es-CO"/>
-        </w:rPr>
-      </w:pPr>
-      <w:r>
-        <w:rPr>
-          <w:lang w:val="es-CO"/>
-        </w:rPr>
-        <w:t>https://www.youtube.com/watch?v=M1C_YQfr97w</w:t>
-      </w:r>
+          <w:lang w:val="en-US"/>
+        </w:rPr>
+      </w:pPr>
+      <w:hyperlink r:id="rId6" w:history="1">
+        <w:r>
+          <w:rPr>
+            <w:rStyle w:val="Hipervnculo"/>
+            <w:lang w:val="en-US"/>
+          </w:rPr>
+          <w:t>https://docs.microsoft.com/es-es/aspnet/mvc/overview/getting-started/introduction/cr</w:t>
+        </w:r>
+        <w:r>
+          <w:rPr>
+            <w:rStyle w:val="Hipervnculo"/>
+            <w:lang w:val="en-US"/>
+          </w:rPr>
+          <w:t>eating-a-connection-string</w:t>
+        </w:r>
+      </w:hyperlink>
+    </w:p>
+    <w:p>
+      <w:pPr>
+        <w:rPr>
+          <w:u w:val="single"/>
+          <w:lang w:val="en-US"/>
+        </w:rPr>
+      </w:pPr>
+    </w:p>
+    <w:p>
+      <w:pPr>
+        <w:rPr>
+          <w:lang w:val="en-US"/>
+        </w:rPr>
+      </w:pPr>
+      <w:bookmarkStart w:id="0" w:name="_GoBack"/>
+      <w:bookmarkEnd w:id="0"/>
     </w:p>
     <w:sectPr>
       <w:pgSz w:w="11906" w:h="16838"/>
@@ -1134,6 +1133,17 @@
       <w:lang w:eastAsia="es-ES"/>
     </w:rPr>
   </w:style>
+  <w:style w:type="character" w:styleId="Hipervnculo">
+    <w:name w:val="Hyperlink"/>
+    <w:basedOn w:val="Fuentedeprrafopredeter"/>
+    <w:uiPriority w:val="99"/>
+    <w:unhideWhenUsed/>
+    <w:rsid w:val="00DD51DC"/>
+    <w:rPr>
+      <w:color w:val="0563C1" w:themeColor="hyperlink"/>
+      <w:u w:val="single"/>
+    </w:rPr>
+  </w:style>
 </w:styles>
 </file>
 

</xml_diff>

<commit_message>
Se crea aplicación mvc que funciona con Crud de servicios.
</commit_message>
<xml_diff>
--- a/Notas.docx
+++ b/Notas.docx
@@ -517,6 +517,22 @@
           <w:lang w:val="en-US"/>
         </w:rPr>
       </w:pPr>
+    </w:p>
+    <w:p>
+      <w:pPr>
+        <w:rPr>
+          <w:lang w:val="en-US"/>
+        </w:rPr>
+      </w:pPr>
+      <w:hyperlink r:id="rId7" w:history="1">
+        <w:r>
+          <w:rPr>
+            <w:rStyle w:val="Hipervnculo"/>
+            <w:lang w:val="en-US"/>
+          </w:rPr>
+          <w:t>https://docs.microsoft.com/es-es/aspnet/mvc/overview/getting-started/introduction/adding-validation</w:t>
+        </w:r>
+      </w:hyperlink>
     </w:p>
     <w:p>
       <w:pPr>

</xml_diff>

<commit_message>
Avance de MVC documento de estudio
</commit_message>
<xml_diff>
--- a/Notas.docx
+++ b/Notas.docx
@@ -540,8 +540,116 @@
           <w:lang w:val="en-US"/>
         </w:rPr>
       </w:pPr>
+      <w:hyperlink r:id="rId8" w:history="1">
+        <w:r>
+          <w:rPr>
+            <w:rStyle w:val="Hipervnculo"/>
+            <w:lang w:val="en-US"/>
+          </w:rPr>
+          <w:t>https://ortizol.blogspot.com.co/2014/09/pregunta-csharp-9-de-20-cual-es-la-diferencia-entre-funciones-abstractas-y-virtuales.html</w:t>
+        </w:r>
+      </w:hyperlink>
+    </w:p>
+    <w:p>
+      <w:pPr>
+        <w:rPr>
+          <w:lang w:val="en-US"/>
+        </w:rPr>
+      </w:pPr>
+    </w:p>
+    <w:p>
+      <w:pPr>
+        <w:rPr>
+          <w:lang w:val="es-CO"/>
+        </w:rPr>
+      </w:pPr>
+      <w:r>
+        <w:rPr>
+          <w:lang w:val="es-CO"/>
+        </w:rPr>
+        <w:t>C</w:t>
+      </w:r>
+      <w:r>
+        <w:rPr>
+          <w:lang w:val="es-CO"/>
+        </w:rPr>
+        <w:t>alle 100 N9</w:t>
+      </w:r>
+      <w:r>
+        <w:rPr>
+          <w:lang w:val="es-CO"/>
+        </w:rPr>
+        <w:t>A</w:t>
+      </w:r>
+      <w:r>
+        <w:rPr>
+          <w:lang w:val="es-CO"/>
+        </w:rPr>
+        <w:t xml:space="preserve"> -</w:t>
+      </w:r>
+      <w:r>
+        <w:rPr>
+          <w:lang w:val="es-CO"/>
+        </w:rPr>
+        <w:t xml:space="preserve"> 45 piso 12</w:t>
+      </w:r>
+      <w:r>
+        <w:rPr>
+          <w:lang w:val="es-CO"/>
+        </w:rPr>
+        <w:t xml:space="preserve"> Aseguradora solidara </w:t>
+      </w:r>
+      <w:proofErr w:type="spellStart"/>
+      <w:r>
+        <w:rPr>
+          <w:lang w:val="es-CO"/>
+        </w:rPr>
+        <w:t>Jovan</w:t>
+      </w:r>
+      <w:proofErr w:type="spellEnd"/>
+      <w:r>
+        <w:rPr>
+          <w:lang w:val="es-CO"/>
+        </w:rPr>
+        <w:t xml:space="preserve"> </w:t>
+      </w:r>
+      <w:proofErr w:type="spellStart"/>
+      <w:r>
+        <w:rPr>
+          <w:lang w:val="es-CO"/>
+        </w:rPr>
+        <w:t>Fernandez</w:t>
+      </w:r>
+      <w:proofErr w:type="spellEnd"/>
+    </w:p>
+    <w:p>
+      <w:pPr>
+        <w:rPr>
+          <w:lang w:val="es-CO"/>
+        </w:rPr>
+      </w:pPr>
+      <w:r>
+        <w:rPr>
+          <w:lang w:val="es-CO"/>
+        </w:rPr>
+        <w:t>Coordinador proyecto de Tecnologiac</w:t>
+      </w:r>
       <w:bookmarkStart w:id="0" w:name="_GoBack"/>
       <w:bookmarkEnd w:id="0"/>
+    </w:p>
+    <w:p>
+      <w:pPr>
+        <w:rPr>
+          <w:lang w:val="es-CO"/>
+        </w:rPr>
+      </w:pPr>
+    </w:p>
+    <w:p>
+      <w:pPr>
+        <w:rPr>
+          <w:lang w:val="es-CO"/>
+        </w:rPr>
+      </w:pPr>
     </w:p>
     <w:sectPr>
       <w:pgSz w:w="11906" w:h="16838"/>

</xml_diff>